<commit_message>
Added differences between Statement and PreparedStatement
</commit_message>
<xml_diff>
--- a/Notes/FromProfessor/Week2/JDBCNotes.docx
+++ b/Notes/FromProfessor/Week2/JDBCNotes.docx
@@ -286,7 +286,43 @@
           <w:sz w:val="28"/>
           <w:szCs w:val="28"/>
         </w:rPr>
-        <w:t>Dependencies can usually be found by typing in “postgres jdbc maven dependency”</w:t>
+        <w:t>Dependencies can usually be found by typing in “</w:t>
+      </w:r>
+      <w:proofErr w:type="spellStart"/>
+      <w:r>
+        <w:rPr>
+          <w:rFonts w:ascii="Times New Roman" w:hAnsi="Times New Roman" w:cs="Times New Roman"/>
+          <w:sz w:val="28"/>
+          <w:szCs w:val="28"/>
+        </w:rPr>
+        <w:t>postgres</w:t>
+      </w:r>
+      <w:proofErr w:type="spellEnd"/>
+      <w:r>
+        <w:rPr>
+          <w:rFonts w:ascii="Times New Roman" w:hAnsi="Times New Roman" w:cs="Times New Roman"/>
+          <w:sz w:val="28"/>
+          <w:szCs w:val="28"/>
+        </w:rPr>
+        <w:t xml:space="preserve"> </w:t>
+      </w:r>
+      <w:proofErr w:type="spellStart"/>
+      <w:r>
+        <w:rPr>
+          <w:rFonts w:ascii="Times New Roman" w:hAnsi="Times New Roman" w:cs="Times New Roman"/>
+          <w:sz w:val="28"/>
+          <w:szCs w:val="28"/>
+        </w:rPr>
+        <w:t>jdbc</w:t>
+      </w:r>
+      <w:proofErr w:type="spellEnd"/>
+      <w:r>
+        <w:rPr>
+          <w:rFonts w:ascii="Times New Roman" w:hAnsi="Times New Roman" w:cs="Times New Roman"/>
+          <w:sz w:val="28"/>
+          <w:szCs w:val="28"/>
+        </w:rPr>
+        <w:t xml:space="preserve"> maven dependency”</w:t>
       </w:r>
     </w:p>
     <w:p>
@@ -309,7 +345,25 @@
           <w:sz w:val="28"/>
           <w:szCs w:val="28"/>
         </w:rPr>
-        <w:t>In our case it’s postgres but just type in the name of whatever database you are using</w:t>
+        <w:t xml:space="preserve">In our case it’s </w:t>
+      </w:r>
+      <w:proofErr w:type="spellStart"/>
+      <w:r>
+        <w:rPr>
+          <w:rFonts w:ascii="Times New Roman" w:hAnsi="Times New Roman" w:cs="Times New Roman"/>
+          <w:sz w:val="28"/>
+          <w:szCs w:val="28"/>
+        </w:rPr>
+        <w:t>postgres</w:t>
+      </w:r>
+      <w:proofErr w:type="spellEnd"/>
+      <w:r>
+        <w:rPr>
+          <w:rFonts w:ascii="Times New Roman" w:hAnsi="Times New Roman" w:cs="Times New Roman"/>
+          <w:sz w:val="28"/>
+          <w:szCs w:val="28"/>
+        </w:rPr>
+        <w:t xml:space="preserve"> but just type in the name of whatever database you are using</w:t>
       </w:r>
     </w:p>
     <w:p>
@@ -375,7 +429,25 @@
           <w:sz w:val="28"/>
           <w:szCs w:val="28"/>
         </w:rPr>
-        <w:t xml:space="preserve"> google for “PostgreSQL jdbc maven driver”</w:t>
+        <w:t xml:space="preserve"> google for “PostgreSQL </w:t>
+      </w:r>
+      <w:proofErr w:type="spellStart"/>
+      <w:r>
+        <w:rPr>
+          <w:rFonts w:ascii="Times New Roman" w:hAnsi="Times New Roman" w:cs="Times New Roman"/>
+          <w:sz w:val="28"/>
+          <w:szCs w:val="28"/>
+        </w:rPr>
+        <w:t>jdbc</w:t>
+      </w:r>
+      <w:proofErr w:type="spellEnd"/>
+      <w:r>
+        <w:rPr>
+          <w:rFonts w:ascii="Times New Roman" w:hAnsi="Times New Roman" w:cs="Times New Roman"/>
+          <w:sz w:val="28"/>
+          <w:szCs w:val="28"/>
+        </w:rPr>
+        <w:t xml:space="preserve"> maven driver”</w:t>
       </w:r>
     </w:p>
     <w:p>
@@ -421,7 +493,25 @@
           <w:sz w:val="28"/>
           <w:szCs w:val="28"/>
         </w:rPr>
-        <w:t>In your Java class you will write Class.forName(</w:t>
+        <w:t xml:space="preserve">In your Java class you will write </w:t>
+      </w:r>
+      <w:proofErr w:type="spellStart"/>
+      <w:r>
+        <w:rPr>
+          <w:rFonts w:ascii="Times New Roman" w:hAnsi="Times New Roman" w:cs="Times New Roman"/>
+          <w:sz w:val="28"/>
+          <w:szCs w:val="28"/>
+        </w:rPr>
+        <w:t>Class.forName</w:t>
+      </w:r>
+      <w:proofErr w:type="spellEnd"/>
+      <w:r>
+        <w:rPr>
+          <w:rFonts w:ascii="Times New Roman" w:hAnsi="Times New Roman" w:cs="Times New Roman"/>
+          <w:sz w:val="28"/>
+          <w:szCs w:val="28"/>
+        </w:rPr>
+        <w:t>(</w:t>
       </w:r>
       <w:r>
         <w:rPr>
@@ -431,6 +521,24 @@
         </w:rPr>
         <w:t>"</w:t>
       </w:r>
+      <w:proofErr w:type="spellStart"/>
+      <w:r>
+        <w:rPr>
+          <w:rFonts w:ascii="Times New Roman" w:hAnsi="Times New Roman" w:cs="Times New Roman"/>
+          <w:sz w:val="28"/>
+          <w:szCs w:val="28"/>
+        </w:rPr>
+        <w:t>org.postgresql.Driver</w:t>
+      </w:r>
+      <w:proofErr w:type="spellEnd"/>
+      <w:r>
+        <w:rPr>
+          <w:rFonts w:ascii="Times New Roman" w:hAnsi="Times New Roman" w:cs="Times New Roman"/>
+          <w:sz w:val="28"/>
+          <w:szCs w:val="28"/>
+        </w:rPr>
+        <w:t>"</w:t>
+      </w:r>
       <w:proofErr w:type="gramStart"/>
       <w:r>
         <w:rPr>
@@ -438,25 +546,9 @@
           <w:sz w:val="28"/>
           <w:szCs w:val="28"/>
         </w:rPr>
-        <w:t>org.postgresql</w:t>
+        <w:t>);</w:t>
       </w:r>
       <w:proofErr w:type="gramEnd"/>
-      <w:r>
-        <w:rPr>
-          <w:rFonts w:ascii="Times New Roman" w:hAnsi="Times New Roman" w:cs="Times New Roman"/>
-          <w:sz w:val="28"/>
-          <w:szCs w:val="28"/>
-        </w:rPr>
-        <w:t>.Driver"</w:t>
-      </w:r>
-      <w:r>
-        <w:rPr>
-          <w:rFonts w:ascii="Times New Roman" w:hAnsi="Times New Roman" w:cs="Times New Roman"/>
-          <w:sz w:val="28"/>
-          <w:szCs w:val="28"/>
-        </w:rPr>
-        <w:t>);</w:t>
-      </w:r>
     </w:p>
     <w:p>
       <w:pPr>
@@ -565,8 +657,36 @@
           <w:sz w:val="28"/>
           <w:szCs w:val="28"/>
         </w:rPr>
-        <w:t>In you Java class write Connection conn = DriverManager(</w:t>
-      </w:r>
+        <w:t xml:space="preserve">In you Java class write Connection conn = </w:t>
+      </w:r>
+      <w:proofErr w:type="spellStart"/>
+      <w:r>
+        <w:rPr>
+          <w:rFonts w:ascii="Times New Roman" w:hAnsi="Times New Roman" w:cs="Times New Roman"/>
+          <w:sz w:val="28"/>
+          <w:szCs w:val="28"/>
+        </w:rPr>
+        <w:t>DriverManager</w:t>
+      </w:r>
+      <w:proofErr w:type="spellEnd"/>
+      <w:r>
+        <w:rPr>
+          <w:rFonts w:ascii="Times New Roman" w:hAnsi="Times New Roman" w:cs="Times New Roman"/>
+          <w:sz w:val="28"/>
+          <w:szCs w:val="28"/>
+        </w:rPr>
+        <w:t>(</w:t>
+      </w:r>
+      <w:proofErr w:type="spellStart"/>
+      <w:r>
+        <w:rPr>
+          <w:rFonts w:ascii="Times New Roman" w:hAnsi="Times New Roman" w:cs="Times New Roman"/>
+          <w:sz w:val="28"/>
+          <w:szCs w:val="28"/>
+        </w:rPr>
+        <w:t>url,username,password</w:t>
+      </w:r>
+      <w:proofErr w:type="spellEnd"/>
       <w:proofErr w:type="gramStart"/>
       <w:r>
         <w:rPr>
@@ -574,17 +694,9 @@
           <w:sz w:val="28"/>
           <w:szCs w:val="28"/>
         </w:rPr>
-        <w:t>url,username</w:t>
+        <w:t>);</w:t>
       </w:r>
       <w:proofErr w:type="gramEnd"/>
-      <w:r>
-        <w:rPr>
-          <w:rFonts w:ascii="Times New Roman" w:hAnsi="Times New Roman" w:cs="Times New Roman"/>
-          <w:sz w:val="28"/>
-          <w:szCs w:val="28"/>
-        </w:rPr>
-        <w:t>,password);</w:t>
-      </w:r>
     </w:p>
     <w:p>
       <w:pPr>
@@ -694,7 +806,43 @@
           <w:sz w:val="28"/>
           <w:szCs w:val="28"/>
         </w:rPr>
-        <w:t xml:space="preserve">Statement stmt = </w:t>
+        <w:t xml:space="preserve">Statement </w:t>
+      </w:r>
+      <w:proofErr w:type="spellStart"/>
+      <w:r>
+        <w:rPr>
+          <w:rFonts w:ascii="Times New Roman" w:hAnsi="Times New Roman" w:cs="Times New Roman"/>
+          <w:sz w:val="28"/>
+          <w:szCs w:val="28"/>
+        </w:rPr>
+        <w:t>stmt</w:t>
+      </w:r>
+      <w:proofErr w:type="spellEnd"/>
+      <w:r>
+        <w:rPr>
+          <w:rFonts w:ascii="Times New Roman" w:hAnsi="Times New Roman" w:cs="Times New Roman"/>
+          <w:sz w:val="28"/>
+          <w:szCs w:val="28"/>
+        </w:rPr>
+        <w:t xml:space="preserve"> = </w:t>
+      </w:r>
+      <w:proofErr w:type="spellStart"/>
+      <w:r>
+        <w:rPr>
+          <w:rFonts w:ascii="Times New Roman" w:hAnsi="Times New Roman" w:cs="Times New Roman"/>
+          <w:sz w:val="28"/>
+          <w:szCs w:val="28"/>
+        </w:rPr>
+        <w:t>conn.createStatement</w:t>
+      </w:r>
+      <w:proofErr w:type="spellEnd"/>
+      <w:r>
+        <w:rPr>
+          <w:rFonts w:ascii="Times New Roman" w:hAnsi="Times New Roman" w:cs="Times New Roman"/>
+          <w:sz w:val="28"/>
+          <w:szCs w:val="28"/>
+        </w:rPr>
+        <w:t>(</w:t>
       </w:r>
       <w:proofErr w:type="gramStart"/>
       <w:r>
@@ -703,17 +851,9 @@
           <w:sz w:val="28"/>
           <w:szCs w:val="28"/>
         </w:rPr>
-        <w:t>conn.createStatement</w:t>
+        <w:t>);</w:t>
       </w:r>
       <w:proofErr w:type="gramEnd"/>
-      <w:r>
-        <w:rPr>
-          <w:rFonts w:ascii="Times New Roman" w:hAnsi="Times New Roman" w:cs="Times New Roman"/>
-          <w:sz w:val="28"/>
-          <w:szCs w:val="28"/>
-        </w:rPr>
-        <w:t>();</w:t>
-      </w:r>
     </w:p>
     <w:p>
       <w:pPr>
@@ -758,7 +898,43 @@
           <w:sz w:val="28"/>
           <w:szCs w:val="28"/>
         </w:rPr>
-        <w:t xml:space="preserve">PreparedStatement pstmt = </w:t>
+        <w:t xml:space="preserve">PreparedStatement </w:t>
+      </w:r>
+      <w:proofErr w:type="spellStart"/>
+      <w:r>
+        <w:rPr>
+          <w:rFonts w:ascii="Times New Roman" w:hAnsi="Times New Roman" w:cs="Times New Roman"/>
+          <w:sz w:val="28"/>
+          <w:szCs w:val="28"/>
+        </w:rPr>
+        <w:t>pstmt</w:t>
+      </w:r>
+      <w:proofErr w:type="spellEnd"/>
+      <w:r>
+        <w:rPr>
+          <w:rFonts w:ascii="Times New Roman" w:hAnsi="Times New Roman" w:cs="Times New Roman"/>
+          <w:sz w:val="28"/>
+          <w:szCs w:val="28"/>
+        </w:rPr>
+        <w:t xml:space="preserve"> = </w:t>
+      </w:r>
+      <w:proofErr w:type="spellStart"/>
+      <w:r>
+        <w:rPr>
+          <w:rFonts w:ascii="Times New Roman" w:hAnsi="Times New Roman" w:cs="Times New Roman"/>
+          <w:sz w:val="28"/>
+          <w:szCs w:val="28"/>
+        </w:rPr>
+        <w:t>conn.prepareStatement</w:t>
+      </w:r>
+      <w:proofErr w:type="spellEnd"/>
+      <w:r>
+        <w:rPr>
+          <w:rFonts w:ascii="Times New Roman" w:hAnsi="Times New Roman" w:cs="Times New Roman"/>
+          <w:sz w:val="28"/>
+          <w:szCs w:val="28"/>
+        </w:rPr>
+        <w:t>(</w:t>
       </w:r>
       <w:proofErr w:type="gramStart"/>
       <w:r>
@@ -767,17 +943,9 @@
           <w:sz w:val="28"/>
           <w:szCs w:val="28"/>
         </w:rPr>
-        <w:t>conn.prepareStatement</w:t>
+        <w:t>);</w:t>
       </w:r>
       <w:proofErr w:type="gramEnd"/>
-      <w:r>
-        <w:rPr>
-          <w:rFonts w:ascii="Times New Roman" w:hAnsi="Times New Roman" w:cs="Times New Roman"/>
-          <w:sz w:val="28"/>
-          <w:szCs w:val="28"/>
-        </w:rPr>
-        <w:t>();</w:t>
-      </w:r>
     </w:p>
     <w:p>
       <w:pPr>
@@ -847,23 +1015,23 @@
         </w:rPr>
         <w:t>For SELECT statement execute ‘</w:t>
       </w:r>
-      <w:proofErr w:type="gramStart"/>
-      <w:r>
-        <w:rPr>
-          <w:rFonts w:ascii="Times New Roman" w:hAnsi="Times New Roman" w:cs="Times New Roman"/>
-          <w:sz w:val="28"/>
-          <w:szCs w:val="28"/>
-        </w:rPr>
-        <w:t>executeQuery(</w:t>
-      </w:r>
-      <w:proofErr w:type="gramEnd"/>
-      <w:r>
-        <w:rPr>
-          <w:rFonts w:ascii="Times New Roman" w:hAnsi="Times New Roman" w:cs="Times New Roman"/>
-          <w:sz w:val="28"/>
-          <w:szCs w:val="28"/>
-        </w:rPr>
-        <w:t>)’ method (DQL)</w:t>
+      <w:proofErr w:type="spellStart"/>
+      <w:r>
+        <w:rPr>
+          <w:rFonts w:ascii="Times New Roman" w:hAnsi="Times New Roman" w:cs="Times New Roman"/>
+          <w:sz w:val="28"/>
+          <w:szCs w:val="28"/>
+        </w:rPr>
+        <w:t>executeQuery</w:t>
+      </w:r>
+      <w:proofErr w:type="spellEnd"/>
+      <w:r>
+        <w:rPr>
+          <w:rFonts w:ascii="Times New Roman" w:hAnsi="Times New Roman" w:cs="Times New Roman"/>
+          <w:sz w:val="28"/>
+          <w:szCs w:val="28"/>
+        </w:rPr>
+        <w:t>()’ method (DQL)</w:t>
       </w:r>
     </w:p>
     <w:p>
@@ -888,23 +1056,23 @@
         </w:rPr>
         <w:t>For INSERT / UPDATE statement execute ‘</w:t>
       </w:r>
-      <w:proofErr w:type="gramStart"/>
-      <w:r>
-        <w:rPr>
-          <w:rFonts w:ascii="Times New Roman" w:hAnsi="Times New Roman" w:cs="Times New Roman"/>
-          <w:sz w:val="28"/>
-          <w:szCs w:val="28"/>
-        </w:rPr>
-        <w:t>executeUpdate(</w:t>
-      </w:r>
-      <w:proofErr w:type="gramEnd"/>
-      <w:r>
-        <w:rPr>
-          <w:rFonts w:ascii="Times New Roman" w:hAnsi="Times New Roman" w:cs="Times New Roman"/>
-          <w:sz w:val="28"/>
-          <w:szCs w:val="28"/>
-        </w:rPr>
-        <w:t>)’ method (DML)</w:t>
+      <w:proofErr w:type="spellStart"/>
+      <w:r>
+        <w:rPr>
+          <w:rFonts w:ascii="Times New Roman" w:hAnsi="Times New Roman" w:cs="Times New Roman"/>
+          <w:sz w:val="28"/>
+          <w:szCs w:val="28"/>
+        </w:rPr>
+        <w:t>executeUpdate</w:t>
+      </w:r>
+      <w:proofErr w:type="spellEnd"/>
+      <w:r>
+        <w:rPr>
+          <w:rFonts w:ascii="Times New Roman" w:hAnsi="Times New Roman" w:cs="Times New Roman"/>
+          <w:sz w:val="28"/>
+          <w:szCs w:val="28"/>
+        </w:rPr>
+        <w:t>()’ method (DML)</w:t>
       </w:r>
     </w:p>
     <w:p>
@@ -975,23 +1143,23 @@
         </w:rPr>
         <w:t>Execute ‘</w:t>
       </w:r>
-      <w:proofErr w:type="gramStart"/>
-      <w:r>
-        <w:rPr>
-          <w:rFonts w:ascii="Times New Roman" w:hAnsi="Times New Roman" w:cs="Times New Roman"/>
-          <w:sz w:val="28"/>
-          <w:szCs w:val="28"/>
-        </w:rPr>
-        <w:t>prepareStatement(</w:t>
-      </w:r>
-      <w:proofErr w:type="gramEnd"/>
-      <w:r>
-        <w:rPr>
-          <w:rFonts w:ascii="Times New Roman" w:hAnsi="Times New Roman" w:cs="Times New Roman"/>
-          <w:sz w:val="28"/>
-          <w:szCs w:val="28"/>
-        </w:rPr>
-        <w:t>)’ method</w:t>
+      <w:proofErr w:type="spellStart"/>
+      <w:r>
+        <w:rPr>
+          <w:rFonts w:ascii="Times New Roman" w:hAnsi="Times New Roman" w:cs="Times New Roman"/>
+          <w:sz w:val="28"/>
+          <w:szCs w:val="28"/>
+        </w:rPr>
+        <w:t>prepareStatement</w:t>
+      </w:r>
+      <w:proofErr w:type="spellEnd"/>
+      <w:r>
+        <w:rPr>
+          <w:rFonts w:ascii="Times New Roman" w:hAnsi="Times New Roman" w:cs="Times New Roman"/>
+          <w:sz w:val="28"/>
+          <w:szCs w:val="28"/>
+        </w:rPr>
+        <w:t>()’ method</w:t>
       </w:r>
     </w:p>
     <w:p>
@@ -1016,7 +1184,7 @@
         </w:rPr>
         <w:t>Then execute ‘</w:t>
       </w:r>
-      <w:proofErr w:type="gramStart"/>
+      <w:proofErr w:type="spellStart"/>
       <w:r>
         <w:rPr>
           <w:rFonts w:ascii="Times New Roman" w:hAnsi="Times New Roman" w:cs="Times New Roman"/>
@@ -1025,7 +1193,7 @@
         </w:rPr>
         <w:t>pstmt.method</w:t>
       </w:r>
-      <w:proofErr w:type="gramEnd"/>
+      <w:proofErr w:type="spellEnd"/>
       <w:r>
         <w:rPr>
           <w:rFonts w:ascii="Times New Roman" w:hAnsi="Times New Roman" w:cs="Times New Roman"/>
@@ -1057,7 +1225,7 @@
         </w:rPr>
         <w:t>Then execute ‘</w:t>
       </w:r>
-      <w:proofErr w:type="gramStart"/>
+      <w:proofErr w:type="spellStart"/>
       <w:r>
         <w:rPr>
           <w:rFonts w:ascii="Times New Roman" w:hAnsi="Times New Roman" w:cs="Times New Roman"/>
@@ -1066,7 +1234,7 @@
         </w:rPr>
         <w:t>pstmt.executeUpdate</w:t>
       </w:r>
-      <w:proofErr w:type="gramEnd"/>
+      <w:proofErr w:type="spellEnd"/>
       <w:r>
         <w:rPr>
           <w:rFonts w:ascii="Times New Roman" w:hAnsi="Times New Roman" w:cs="Times New Roman"/>
@@ -1113,6 +1281,7 @@
           <w:u w:val="single"/>
         </w:rPr>
       </w:pPr>
+      <w:proofErr w:type="spellStart"/>
       <w:r>
         <w:rPr>
           <w:rFonts w:ascii="Times New Roman" w:hAnsi="Times New Roman" w:cs="Times New Roman"/>
@@ -1121,6 +1290,7 @@
         </w:rPr>
         <w:t>ResultSet</w:t>
       </w:r>
+      <w:proofErr w:type="spellEnd"/>
       <w:r>
         <w:rPr>
           <w:rFonts w:ascii="Times New Roman" w:hAnsi="Times New Roman" w:cs="Times New Roman"/>
@@ -1136,7 +1306,24 @@
           <w:szCs w:val="28"/>
         </w:rPr>
         <w:tab/>
-        <w:t>stat.executeQuery()</w:t>
+      </w:r>
+      <w:proofErr w:type="spellStart"/>
+      <w:r>
+        <w:rPr>
+          <w:rFonts w:ascii="Times New Roman" w:hAnsi="Times New Roman" w:cs="Times New Roman"/>
+          <w:sz w:val="28"/>
+          <w:szCs w:val="28"/>
+        </w:rPr>
+        <w:t>stat.executeQuery</w:t>
+      </w:r>
+      <w:proofErr w:type="spellEnd"/>
+      <w:r>
+        <w:rPr>
+          <w:rFonts w:ascii="Times New Roman" w:hAnsi="Times New Roman" w:cs="Times New Roman"/>
+          <w:sz w:val="28"/>
+          <w:szCs w:val="28"/>
+        </w:rPr>
+        <w:t>()</w:t>
       </w:r>
       <w:r>
         <w:rPr>
@@ -1194,7 +1381,7 @@
         </w:rPr>
         <w:tab/>
       </w:r>
-      <w:proofErr w:type="gramStart"/>
+      <w:proofErr w:type="spellStart"/>
       <w:r>
         <w:rPr>
           <w:rFonts w:ascii="Times New Roman" w:hAnsi="Times New Roman" w:cs="Times New Roman"/>
@@ -1203,7 +1390,7 @@
         </w:rPr>
         <w:t>stat.executeUpdate</w:t>
       </w:r>
-      <w:proofErr w:type="gramEnd"/>
+      <w:proofErr w:type="spellEnd"/>
       <w:r>
         <w:rPr>
           <w:rFonts w:ascii="Times New Roman" w:hAnsi="Times New Roman" w:cs="Times New Roman"/>
@@ -1236,6 +1423,7 @@
           <w:u w:val="single"/>
         </w:rPr>
       </w:pPr>
+      <w:proofErr w:type="spellStart"/>
       <w:r>
         <w:rPr>
           <w:rFonts w:ascii="Times New Roman" w:hAnsi="Times New Roman" w:cs="Times New Roman"/>
@@ -1244,6 +1432,7 @@
         </w:rPr>
         <w:t>boolean</w:t>
       </w:r>
+      <w:proofErr w:type="spellEnd"/>
       <w:r>
         <w:rPr>
           <w:rFonts w:ascii="Times New Roman" w:hAnsi="Times New Roman" w:cs="Times New Roman"/>
@@ -1260,7 +1449,7 @@
         </w:rPr>
         <w:tab/>
       </w:r>
-      <w:proofErr w:type="gramStart"/>
+      <w:proofErr w:type="spellStart"/>
       <w:r>
         <w:rPr>
           <w:rFonts w:ascii="Times New Roman" w:hAnsi="Times New Roman" w:cs="Times New Roman"/>
@@ -1269,7 +1458,7 @@
         </w:rPr>
         <w:t>stat.execute</w:t>
       </w:r>
-      <w:proofErr w:type="gramEnd"/>
+      <w:proofErr w:type="spellEnd"/>
       <w:r>
         <w:rPr>
           <w:rFonts w:ascii="Times New Roman" w:hAnsi="Times New Roman" w:cs="Times New Roman"/>
@@ -1333,14 +1522,52 @@
           <w:u w:val="single"/>
         </w:rPr>
       </w:pPr>
-      <w:r>
-        <w:rPr>
-          <w:rFonts w:ascii="Times New Roman" w:hAnsi="Times New Roman" w:cs="Times New Roman"/>
-          <w:sz w:val="28"/>
-          <w:szCs w:val="28"/>
-        </w:rPr>
-        <w:t xml:space="preserve">ResultSet res = </w:t>
-      </w:r>
+      <w:proofErr w:type="spellStart"/>
+      <w:r>
+        <w:rPr>
+          <w:rFonts w:ascii="Times New Roman" w:hAnsi="Times New Roman" w:cs="Times New Roman"/>
+          <w:sz w:val="28"/>
+          <w:szCs w:val="28"/>
+        </w:rPr>
+        <w:t>ResultSet</w:t>
+      </w:r>
+      <w:proofErr w:type="spellEnd"/>
+      <w:r>
+        <w:rPr>
+          <w:rFonts w:ascii="Times New Roman" w:hAnsi="Times New Roman" w:cs="Times New Roman"/>
+          <w:sz w:val="28"/>
+          <w:szCs w:val="28"/>
+        </w:rPr>
+        <w:t xml:space="preserve"> res = </w:t>
+      </w:r>
+      <w:proofErr w:type="spellStart"/>
+      <w:r>
+        <w:rPr>
+          <w:rFonts w:ascii="Times New Roman" w:hAnsi="Times New Roman" w:cs="Times New Roman"/>
+          <w:sz w:val="28"/>
+          <w:szCs w:val="28"/>
+        </w:rPr>
+        <w:t>stmt.executeQuery</w:t>
+      </w:r>
+      <w:proofErr w:type="spellEnd"/>
+      <w:r>
+        <w:rPr>
+          <w:rFonts w:ascii="Times New Roman" w:hAnsi="Times New Roman" w:cs="Times New Roman"/>
+          <w:sz w:val="28"/>
+          <w:szCs w:val="28"/>
+        </w:rPr>
+        <w:t xml:space="preserve">(SELECT * FROM </w:t>
+      </w:r>
+      <w:proofErr w:type="spellStart"/>
+      <w:r>
+        <w:rPr>
+          <w:rFonts w:ascii="Times New Roman" w:hAnsi="Times New Roman" w:cs="Times New Roman"/>
+          <w:sz w:val="28"/>
+          <w:szCs w:val="28"/>
+        </w:rPr>
+        <w:t>public.product</w:t>
+      </w:r>
+      <w:proofErr w:type="spellEnd"/>
       <w:proofErr w:type="gramStart"/>
       <w:r>
         <w:rPr>
@@ -1348,17 +1575,9 @@
           <w:sz w:val="28"/>
           <w:szCs w:val="28"/>
         </w:rPr>
-        <w:t>stmt.executeQuery</w:t>
+        <w:t>);</w:t>
       </w:r>
       <w:proofErr w:type="gramEnd"/>
-      <w:r>
-        <w:rPr>
-          <w:rFonts w:ascii="Times New Roman" w:hAnsi="Times New Roman" w:cs="Times New Roman"/>
-          <w:sz w:val="28"/>
-          <w:szCs w:val="28"/>
-        </w:rPr>
-        <w:t>(SELECT * FROM public.product);</w:t>
-      </w:r>
     </w:p>
     <w:p>
       <w:pPr>
@@ -1405,6 +1624,71 @@
         </w:rPr>
         <w:t>while(</w:t>
       </w:r>
+      <w:proofErr w:type="spellStart"/>
+      <w:r>
+        <w:rPr>
+          <w:rFonts w:ascii="Times New Roman" w:hAnsi="Times New Roman" w:cs="Times New Roman"/>
+          <w:sz w:val="28"/>
+          <w:szCs w:val="28"/>
+        </w:rPr>
+        <w:t>res.next</w:t>
+      </w:r>
+      <w:proofErr w:type="spellEnd"/>
+      <w:r>
+        <w:rPr>
+          <w:rFonts w:ascii="Times New Roman" w:hAnsi="Times New Roman" w:cs="Times New Roman"/>
+          <w:sz w:val="28"/>
+          <w:szCs w:val="28"/>
+        </w:rPr>
+        <w:t>()) {</w:t>
+      </w:r>
+    </w:p>
+    <w:p>
+      <w:pPr>
+        <w:pStyle w:val="ListParagraph"/>
+        <w:ind w:left="2160"/>
+        <w:rPr>
+          <w:rFonts w:ascii="Times New Roman" w:hAnsi="Times New Roman" w:cs="Times New Roman"/>
+          <w:sz w:val="28"/>
+          <w:szCs w:val="28"/>
+        </w:rPr>
+      </w:pPr>
+      <w:proofErr w:type="spellStart"/>
+      <w:r>
+        <w:rPr>
+          <w:rFonts w:ascii="Times New Roman" w:hAnsi="Times New Roman" w:cs="Times New Roman"/>
+          <w:sz w:val="28"/>
+          <w:szCs w:val="28"/>
+        </w:rPr>
+        <w:t>System.out.print</w:t>
+      </w:r>
+      <w:proofErr w:type="spellEnd"/>
+      <w:r>
+        <w:rPr>
+          <w:rFonts w:ascii="Times New Roman" w:hAnsi="Times New Roman" w:cs="Times New Roman"/>
+          <w:sz w:val="28"/>
+          <w:szCs w:val="28"/>
+        </w:rPr>
+        <w:t>(</w:t>
+      </w:r>
+      <w:proofErr w:type="spellStart"/>
+      <w:r>
+        <w:rPr>
+          <w:rFonts w:ascii="Times New Roman" w:hAnsi="Times New Roman" w:cs="Times New Roman"/>
+          <w:sz w:val="28"/>
+          <w:szCs w:val="28"/>
+        </w:rPr>
+        <w:t>res.getInt</w:t>
+      </w:r>
+      <w:proofErr w:type="spellEnd"/>
+      <w:r>
+        <w:rPr>
+          <w:rFonts w:ascii="Times New Roman" w:hAnsi="Times New Roman" w:cs="Times New Roman"/>
+          <w:sz w:val="28"/>
+          <w:szCs w:val="28"/>
+        </w:rPr>
+        <w:t>(columnIndex:1 + “ “)</w:t>
+      </w:r>
       <w:proofErr w:type="gramStart"/>
       <w:r>
         <w:rPr>
@@ -1412,17 +1696,9 @@
           <w:sz w:val="28"/>
           <w:szCs w:val="28"/>
         </w:rPr>
-        <w:t>res.next</w:t>
+        <w:t>);</w:t>
       </w:r>
       <w:proofErr w:type="gramEnd"/>
-      <w:r>
-        <w:rPr>
-          <w:rFonts w:ascii="Times New Roman" w:hAnsi="Times New Roman" w:cs="Times New Roman"/>
-          <w:sz w:val="28"/>
-          <w:szCs w:val="28"/>
-        </w:rPr>
-        <w:t>()) {</w:t>
-      </w:r>
     </w:p>
     <w:p>
       <w:pPr>
@@ -1434,13 +1710,41 @@
           <w:szCs w:val="28"/>
         </w:rPr>
       </w:pPr>
-      <w:r>
-        <w:rPr>
-          <w:rFonts w:ascii="Times New Roman" w:hAnsi="Times New Roman" w:cs="Times New Roman"/>
-          <w:sz w:val="28"/>
-          <w:szCs w:val="28"/>
-        </w:rPr>
-        <w:t>System.out.print(</w:t>
+      <w:proofErr w:type="spellStart"/>
+      <w:r>
+        <w:rPr>
+          <w:rFonts w:ascii="Times New Roman" w:hAnsi="Times New Roman" w:cs="Times New Roman"/>
+          <w:sz w:val="28"/>
+          <w:szCs w:val="28"/>
+        </w:rPr>
+        <w:t>System.out.print</w:t>
+      </w:r>
+      <w:proofErr w:type="spellEnd"/>
+      <w:r>
+        <w:rPr>
+          <w:rFonts w:ascii="Times New Roman" w:hAnsi="Times New Roman" w:cs="Times New Roman"/>
+          <w:sz w:val="28"/>
+          <w:szCs w:val="28"/>
+        </w:rPr>
+        <w:t>(</w:t>
+      </w:r>
+      <w:proofErr w:type="spellStart"/>
+      <w:r>
+        <w:rPr>
+          <w:rFonts w:ascii="Times New Roman" w:hAnsi="Times New Roman" w:cs="Times New Roman"/>
+          <w:sz w:val="28"/>
+          <w:szCs w:val="28"/>
+        </w:rPr>
+        <w:t>res.getString</w:t>
+      </w:r>
+      <w:proofErr w:type="spellEnd"/>
+      <w:r>
+        <w:rPr>
+          <w:rFonts w:ascii="Times New Roman" w:hAnsi="Times New Roman" w:cs="Times New Roman"/>
+          <w:sz w:val="28"/>
+          <w:szCs w:val="28"/>
+        </w:rPr>
+        <w:t>(columnIndex3 + “ “)</w:t>
       </w:r>
       <w:proofErr w:type="gramStart"/>
       <w:r>
@@ -1449,17 +1753,9 @@
           <w:sz w:val="28"/>
           <w:szCs w:val="28"/>
         </w:rPr>
-        <w:t>res.getInt</w:t>
+        <w:t>);</w:t>
       </w:r>
       <w:proofErr w:type="gramEnd"/>
-      <w:r>
-        <w:rPr>
-          <w:rFonts w:ascii="Times New Roman" w:hAnsi="Times New Roman" w:cs="Times New Roman"/>
-          <w:sz w:val="28"/>
-          <w:szCs w:val="28"/>
-        </w:rPr>
-        <w:t>(columnIndex:1 + “ “));</w:t>
-      </w:r>
     </w:p>
     <w:p>
       <w:pPr>
@@ -1471,13 +1767,41 @@
           <w:szCs w:val="28"/>
         </w:rPr>
       </w:pPr>
-      <w:r>
-        <w:rPr>
-          <w:rFonts w:ascii="Times New Roman" w:hAnsi="Times New Roman" w:cs="Times New Roman"/>
-          <w:sz w:val="28"/>
-          <w:szCs w:val="28"/>
-        </w:rPr>
-        <w:t>System.out.print(</w:t>
+      <w:proofErr w:type="spellStart"/>
+      <w:r>
+        <w:rPr>
+          <w:rFonts w:ascii="Times New Roman" w:hAnsi="Times New Roman" w:cs="Times New Roman"/>
+          <w:sz w:val="28"/>
+          <w:szCs w:val="28"/>
+        </w:rPr>
+        <w:t>System.out.print</w:t>
+      </w:r>
+      <w:proofErr w:type="spellEnd"/>
+      <w:r>
+        <w:rPr>
+          <w:rFonts w:ascii="Times New Roman" w:hAnsi="Times New Roman" w:cs="Times New Roman"/>
+          <w:sz w:val="28"/>
+          <w:szCs w:val="28"/>
+        </w:rPr>
+        <w:t>(</w:t>
+      </w:r>
+      <w:proofErr w:type="spellStart"/>
+      <w:r>
+        <w:rPr>
+          <w:rFonts w:ascii="Times New Roman" w:hAnsi="Times New Roman" w:cs="Times New Roman"/>
+          <w:sz w:val="28"/>
+          <w:szCs w:val="28"/>
+        </w:rPr>
+        <w:t>res.getString</w:t>
+      </w:r>
+      <w:proofErr w:type="spellEnd"/>
+      <w:r>
+        <w:rPr>
+          <w:rFonts w:ascii="Times New Roman" w:hAnsi="Times New Roman" w:cs="Times New Roman"/>
+          <w:sz w:val="28"/>
+          <w:szCs w:val="28"/>
+        </w:rPr>
+        <w:t>(columnIndex:3 + “ “)</w:t>
       </w:r>
       <w:proofErr w:type="gramStart"/>
       <w:r>
@@ -1486,86 +1810,9 @@
           <w:sz w:val="28"/>
           <w:szCs w:val="28"/>
         </w:rPr>
-        <w:t>res.getString</w:t>
+        <w:t>);</w:t>
       </w:r>
       <w:proofErr w:type="gramEnd"/>
-      <w:r>
-        <w:rPr>
-          <w:rFonts w:ascii="Times New Roman" w:hAnsi="Times New Roman" w:cs="Times New Roman"/>
-          <w:sz w:val="28"/>
-          <w:szCs w:val="28"/>
-        </w:rPr>
-        <w:t>(columnIndex</w:t>
-      </w:r>
-      <w:r>
-        <w:rPr>
-          <w:rFonts w:ascii="Times New Roman" w:hAnsi="Times New Roman" w:cs="Times New Roman"/>
-          <w:sz w:val="28"/>
-          <w:szCs w:val="28"/>
-        </w:rPr>
-        <w:t>3</w:t>
-      </w:r>
-      <w:r>
-        <w:rPr>
-          <w:rFonts w:ascii="Times New Roman" w:hAnsi="Times New Roman" w:cs="Times New Roman"/>
-          <w:sz w:val="28"/>
-          <w:szCs w:val="28"/>
-        </w:rPr>
-        <w:t xml:space="preserve"> + “ “));</w:t>
-      </w:r>
-    </w:p>
-    <w:p>
-      <w:pPr>
-        <w:pStyle w:val="ListParagraph"/>
-        <w:ind w:left="2160"/>
-        <w:rPr>
-          <w:rFonts w:ascii="Times New Roman" w:hAnsi="Times New Roman" w:cs="Times New Roman"/>
-          <w:sz w:val="28"/>
-          <w:szCs w:val="28"/>
-        </w:rPr>
-      </w:pPr>
-      <w:r>
-        <w:rPr>
-          <w:rFonts w:ascii="Times New Roman" w:hAnsi="Times New Roman" w:cs="Times New Roman"/>
-          <w:sz w:val="28"/>
-          <w:szCs w:val="28"/>
-        </w:rPr>
-        <w:t>System.out.print(</w:t>
-      </w:r>
-      <w:proofErr w:type="gramStart"/>
-      <w:r>
-        <w:rPr>
-          <w:rFonts w:ascii="Times New Roman" w:hAnsi="Times New Roman" w:cs="Times New Roman"/>
-          <w:sz w:val="28"/>
-          <w:szCs w:val="28"/>
-        </w:rPr>
-        <w:t>res.getString</w:t>
-      </w:r>
-      <w:proofErr w:type="gramEnd"/>
-      <w:r>
-        <w:rPr>
-          <w:rFonts w:ascii="Times New Roman" w:hAnsi="Times New Roman" w:cs="Times New Roman"/>
-          <w:sz w:val="28"/>
-          <w:szCs w:val="28"/>
-        </w:rPr>
-        <w:t>(columnIndex:</w:t>
-      </w:r>
-      <w:r>
-        <w:rPr>
-          <w:rFonts w:ascii="Times New Roman" w:hAnsi="Times New Roman" w:cs="Times New Roman"/>
-          <w:sz w:val="28"/>
-          <w:szCs w:val="28"/>
-        </w:rPr>
-        <w:t>3</w:t>
-      </w:r>
-      <w:r>
-        <w:rPr>
-          <w:rFonts w:ascii="Times New Roman" w:hAnsi="Times New Roman" w:cs="Times New Roman"/>
-          <w:sz w:val="28"/>
-          <w:szCs w:val="28"/>
-        </w:rPr>
-        <w:t xml:space="preserve"> + “ “));</w:t>
-      </w:r>
     </w:p>
     <w:p>
       <w:pPr>
@@ -1623,6 +1870,24 @@
           <w:u w:val="single"/>
         </w:rPr>
       </w:pPr>
+      <w:proofErr w:type="spellStart"/>
+      <w:r>
+        <w:rPr>
+          <w:rFonts w:ascii="Times New Roman" w:hAnsi="Times New Roman" w:cs="Times New Roman"/>
+          <w:sz w:val="28"/>
+          <w:szCs w:val="28"/>
+        </w:rPr>
+        <w:t>stmt.close</w:t>
+      </w:r>
+      <w:proofErr w:type="spellEnd"/>
+      <w:r>
+        <w:rPr>
+          <w:rFonts w:ascii="Times New Roman" w:hAnsi="Times New Roman" w:cs="Times New Roman"/>
+          <w:sz w:val="28"/>
+          <w:szCs w:val="28"/>
+        </w:rPr>
+        <w:t>(</w:t>
+      </w:r>
       <w:proofErr w:type="gramStart"/>
       <w:r>
         <w:rPr>
@@ -1630,17 +1895,9 @@
           <w:sz w:val="28"/>
           <w:szCs w:val="28"/>
         </w:rPr>
-        <w:t>stmt.close</w:t>
+        <w:t>);</w:t>
       </w:r>
       <w:proofErr w:type="gramEnd"/>
-      <w:r>
-        <w:rPr>
-          <w:rFonts w:ascii="Times New Roman" w:hAnsi="Times New Roman" w:cs="Times New Roman"/>
-          <w:sz w:val="28"/>
-          <w:szCs w:val="28"/>
-        </w:rPr>
-        <w:t>();</w:t>
-      </w:r>
     </w:p>
     <w:p>
       <w:pPr>
@@ -1656,6 +1913,24 @@
           <w:u w:val="single"/>
         </w:rPr>
       </w:pPr>
+      <w:proofErr w:type="spellStart"/>
+      <w:r>
+        <w:rPr>
+          <w:rFonts w:ascii="Times New Roman" w:hAnsi="Times New Roman" w:cs="Times New Roman"/>
+          <w:sz w:val="28"/>
+          <w:szCs w:val="28"/>
+        </w:rPr>
+        <w:t>conn.close</w:t>
+      </w:r>
+      <w:proofErr w:type="spellEnd"/>
+      <w:r>
+        <w:rPr>
+          <w:rFonts w:ascii="Times New Roman" w:hAnsi="Times New Roman" w:cs="Times New Roman"/>
+          <w:sz w:val="28"/>
+          <w:szCs w:val="28"/>
+        </w:rPr>
+        <w:t>(</w:t>
+      </w:r>
       <w:proofErr w:type="gramStart"/>
       <w:r>
         <w:rPr>
@@ -1663,28 +1938,415 @@
           <w:sz w:val="28"/>
           <w:szCs w:val="28"/>
         </w:rPr>
-        <w:t>conn.close</w:t>
+        <w:t>);</w:t>
       </w:r>
       <w:proofErr w:type="gramEnd"/>
-      <w:r>
-        <w:rPr>
-          <w:rFonts w:ascii="Times New Roman" w:hAnsi="Times New Roman" w:cs="Times New Roman"/>
-          <w:sz w:val="28"/>
-          <w:szCs w:val="28"/>
-        </w:rPr>
-        <w:t>();</w:t>
-      </w:r>
-    </w:p>
-    <w:p>
-      <w:pPr>
-        <w:pStyle w:val="ListParagraph"/>
-        <w:ind w:left="1440"/>
-        <w:rPr>
-          <w:rFonts w:ascii="Times New Roman" w:hAnsi="Times New Roman" w:cs="Times New Roman"/>
-          <w:sz w:val="28"/>
-          <w:szCs w:val="28"/>
-        </w:rPr>
-      </w:pPr>
+    </w:p>
+    <w:p>
+      <w:pPr>
+        <w:rPr>
+          <w:rFonts w:ascii="Times New Roman" w:hAnsi="Times New Roman" w:cs="Times New Roman"/>
+          <w:sz w:val="28"/>
+          <w:szCs w:val="28"/>
+        </w:rPr>
+      </w:pPr>
+      <w:r>
+        <w:rPr>
+          <w:rFonts w:ascii="Times New Roman" w:hAnsi="Times New Roman" w:cs="Times New Roman"/>
+          <w:sz w:val="28"/>
+          <w:szCs w:val="28"/>
+          <w:u w:val="single"/>
+        </w:rPr>
+        <w:lastRenderedPageBreak/>
+        <w:t>Difference between Statement and PreparedStatement</w:t>
+      </w:r>
+    </w:p>
+    <w:p>
+      <w:pPr>
+        <w:rPr>
+          <w:rFonts w:ascii="Times New Roman" w:hAnsi="Times New Roman" w:cs="Times New Roman"/>
+          <w:sz w:val="28"/>
+          <w:szCs w:val="28"/>
+        </w:rPr>
+      </w:pPr>
+      <w:r>
+        <w:rPr>
+          <w:rFonts w:ascii="Times New Roman" w:hAnsi="Times New Roman" w:cs="Times New Roman"/>
+          <w:sz w:val="28"/>
+          <w:szCs w:val="28"/>
+        </w:rPr>
+        <w:t>Both are used for accessing the database</w:t>
+      </w:r>
+    </w:p>
+    <w:p>
+      <w:pPr>
+        <w:rPr>
+          <w:rFonts w:ascii="Times New Roman" w:hAnsi="Times New Roman" w:cs="Times New Roman"/>
+          <w:sz w:val="28"/>
+          <w:szCs w:val="28"/>
+        </w:rPr>
+      </w:pPr>
+      <w:r>
+        <w:rPr>
+          <w:rFonts w:ascii="Times New Roman" w:hAnsi="Times New Roman" w:cs="Times New Roman"/>
+          <w:sz w:val="28"/>
+          <w:szCs w:val="28"/>
+          <w:u w:val="single"/>
+        </w:rPr>
+        <w:t>Statement</w:t>
+      </w:r>
+      <w:r>
+        <w:rPr>
+          <w:rFonts w:ascii="Times New Roman" w:hAnsi="Times New Roman" w:cs="Times New Roman"/>
+          <w:sz w:val="28"/>
+          <w:szCs w:val="28"/>
+        </w:rPr>
+        <w:tab/>
+      </w:r>
+      <w:r>
+        <w:rPr>
+          <w:rFonts w:ascii="Times New Roman" w:hAnsi="Times New Roman" w:cs="Times New Roman"/>
+          <w:sz w:val="28"/>
+          <w:szCs w:val="28"/>
+        </w:rPr>
+        <w:tab/>
+      </w:r>
+      <w:r>
+        <w:rPr>
+          <w:rFonts w:ascii="Times New Roman" w:hAnsi="Times New Roman" w:cs="Times New Roman"/>
+          <w:sz w:val="28"/>
+          <w:szCs w:val="28"/>
+        </w:rPr>
+        <w:tab/>
+      </w:r>
+      <w:r>
+        <w:rPr>
+          <w:rFonts w:ascii="Times New Roman" w:hAnsi="Times New Roman" w:cs="Times New Roman"/>
+          <w:sz w:val="28"/>
+          <w:szCs w:val="28"/>
+        </w:rPr>
+        <w:tab/>
+      </w:r>
+      <w:r>
+        <w:rPr>
+          <w:rFonts w:ascii="Times New Roman" w:hAnsi="Times New Roman" w:cs="Times New Roman"/>
+          <w:sz w:val="28"/>
+          <w:szCs w:val="28"/>
+        </w:rPr>
+        <w:tab/>
+      </w:r>
+      <w:r>
+        <w:rPr>
+          <w:rFonts w:ascii="Times New Roman" w:hAnsi="Times New Roman" w:cs="Times New Roman"/>
+          <w:sz w:val="28"/>
+          <w:szCs w:val="28"/>
+        </w:rPr>
+        <w:tab/>
+      </w:r>
+      <w:r>
+        <w:rPr>
+          <w:rFonts w:ascii="Times New Roman" w:hAnsi="Times New Roman" w:cs="Times New Roman"/>
+          <w:sz w:val="28"/>
+          <w:szCs w:val="28"/>
+        </w:rPr>
+        <w:tab/>
+      </w:r>
+      <w:r>
+        <w:rPr>
+          <w:rFonts w:ascii="Times New Roman" w:hAnsi="Times New Roman" w:cs="Times New Roman"/>
+          <w:sz w:val="28"/>
+          <w:szCs w:val="28"/>
+          <w:u w:val="single"/>
+        </w:rPr>
+        <w:t>PreparedStatement</w:t>
+      </w:r>
+    </w:p>
+    <w:p>
+      <w:pPr>
+        <w:ind w:left="5760" w:hanging="5760"/>
+        <w:rPr>
+          <w:rFonts w:ascii="Times New Roman" w:hAnsi="Times New Roman" w:cs="Times New Roman"/>
+          <w:sz w:val="28"/>
+          <w:szCs w:val="28"/>
+        </w:rPr>
+      </w:pPr>
+      <w:r>
+        <w:rPr>
+          <w:rFonts w:ascii="Times New Roman" w:hAnsi="Times New Roman" w:cs="Times New Roman"/>
+          <w:sz w:val="28"/>
+          <w:szCs w:val="28"/>
+        </w:rPr>
+        <w:t xml:space="preserve">Use if SQL query executed only once </w:t>
+      </w:r>
+      <w:r>
+        <w:rPr>
+          <w:rFonts w:ascii="Times New Roman" w:hAnsi="Times New Roman" w:cs="Times New Roman"/>
+          <w:sz w:val="28"/>
+          <w:szCs w:val="28"/>
+        </w:rPr>
+        <w:tab/>
+        <w:t>Use if SQL query executed multiple times</w:t>
+      </w:r>
+    </w:p>
+    <w:p>
+      <w:pPr>
+        <w:ind w:left="5760" w:hanging="5760"/>
+        <w:rPr>
+          <w:rFonts w:ascii="Times New Roman" w:hAnsi="Times New Roman" w:cs="Times New Roman"/>
+          <w:sz w:val="28"/>
+          <w:szCs w:val="28"/>
+        </w:rPr>
+      </w:pPr>
+      <w:r>
+        <w:rPr>
+          <w:rFonts w:ascii="Times New Roman" w:hAnsi="Times New Roman" w:cs="Times New Roman"/>
+          <w:sz w:val="28"/>
+          <w:szCs w:val="28"/>
+        </w:rPr>
+        <w:t>Can’t pass parameters at runtime</w:t>
+      </w:r>
+      <w:r>
+        <w:rPr>
+          <w:rFonts w:ascii="Times New Roman" w:hAnsi="Times New Roman" w:cs="Times New Roman"/>
+          <w:sz w:val="28"/>
+          <w:szCs w:val="28"/>
+        </w:rPr>
+        <w:tab/>
+        <w:t>Can pass parameters at runtime</w:t>
+      </w:r>
+    </w:p>
+    <w:p>
+      <w:pPr>
+        <w:ind w:left="5760" w:hanging="5760"/>
+        <w:rPr>
+          <w:rFonts w:ascii="Times New Roman" w:hAnsi="Times New Roman" w:cs="Times New Roman"/>
+          <w:sz w:val="28"/>
+          <w:szCs w:val="28"/>
+        </w:rPr>
+      </w:pPr>
+      <w:r>
+        <w:rPr>
+          <w:rFonts w:ascii="Times New Roman" w:hAnsi="Times New Roman" w:cs="Times New Roman"/>
+          <w:sz w:val="28"/>
+          <w:szCs w:val="28"/>
+        </w:rPr>
+        <w:t>Used for CREATE/ALTER/DROP</w:t>
+      </w:r>
+      <w:r>
+        <w:rPr>
+          <w:rFonts w:ascii="Times New Roman" w:hAnsi="Times New Roman" w:cs="Times New Roman"/>
+          <w:sz w:val="28"/>
+          <w:szCs w:val="28"/>
+        </w:rPr>
+        <w:tab/>
+        <w:t>Used for queries to be executed multiple times</w:t>
+      </w:r>
+    </w:p>
+    <w:p>
+      <w:pPr>
+        <w:ind w:left="5760" w:hanging="5760"/>
+        <w:rPr>
+          <w:rFonts w:ascii="Times New Roman" w:hAnsi="Times New Roman" w:cs="Times New Roman"/>
+          <w:sz w:val="28"/>
+          <w:szCs w:val="28"/>
+        </w:rPr>
+      </w:pPr>
+      <w:r>
+        <w:rPr>
+          <w:rFonts w:ascii="Times New Roman" w:hAnsi="Times New Roman" w:cs="Times New Roman"/>
+          <w:sz w:val="28"/>
+          <w:szCs w:val="28"/>
+        </w:rPr>
+        <w:t>Used for DDL statements</w:t>
+      </w:r>
+      <w:r>
+        <w:rPr>
+          <w:rFonts w:ascii="Times New Roman" w:hAnsi="Times New Roman" w:cs="Times New Roman"/>
+          <w:sz w:val="28"/>
+          <w:szCs w:val="28"/>
+        </w:rPr>
+        <w:tab/>
+        <w:t>Used for any SQL query</w:t>
+      </w:r>
+    </w:p>
+    <w:p>
+      <w:pPr>
+        <w:ind w:left="5760" w:hanging="5760"/>
+        <w:rPr>
+          <w:rFonts w:ascii="Times New Roman" w:hAnsi="Times New Roman" w:cs="Times New Roman"/>
+          <w:sz w:val="28"/>
+          <w:szCs w:val="28"/>
+        </w:rPr>
+      </w:pPr>
+      <w:r>
+        <w:rPr>
+          <w:rFonts w:ascii="Times New Roman" w:hAnsi="Times New Roman" w:cs="Times New Roman"/>
+          <w:sz w:val="28"/>
+          <w:szCs w:val="28"/>
+        </w:rPr>
+        <w:t>Low performance</w:t>
+      </w:r>
+      <w:r>
+        <w:rPr>
+          <w:rFonts w:ascii="Times New Roman" w:hAnsi="Times New Roman" w:cs="Times New Roman"/>
+          <w:sz w:val="28"/>
+          <w:szCs w:val="28"/>
+        </w:rPr>
+        <w:tab/>
+      </w:r>
+      <w:proofErr w:type="gramStart"/>
+      <w:r>
+        <w:rPr>
+          <w:rFonts w:ascii="Times New Roman" w:hAnsi="Times New Roman" w:cs="Times New Roman"/>
+          <w:sz w:val="28"/>
+          <w:szCs w:val="28"/>
+        </w:rPr>
+        <w:t>Better</w:t>
+      </w:r>
+      <w:proofErr w:type="gramEnd"/>
+      <w:r>
+        <w:rPr>
+          <w:rFonts w:ascii="Times New Roman" w:hAnsi="Times New Roman" w:cs="Times New Roman"/>
+          <w:sz w:val="28"/>
+          <w:szCs w:val="28"/>
+        </w:rPr>
+        <w:t xml:space="preserve"> performance than Statement</w:t>
+      </w:r>
+    </w:p>
+    <w:p>
+      <w:pPr>
+        <w:ind w:left="5760" w:hanging="5760"/>
+        <w:rPr>
+          <w:rFonts w:ascii="Times New Roman" w:hAnsi="Times New Roman" w:cs="Times New Roman"/>
+          <w:sz w:val="28"/>
+          <w:szCs w:val="28"/>
+        </w:rPr>
+      </w:pPr>
+      <w:r>
+        <w:rPr>
+          <w:rFonts w:ascii="Times New Roman" w:hAnsi="Times New Roman" w:cs="Times New Roman"/>
+          <w:sz w:val="28"/>
+          <w:szCs w:val="28"/>
+        </w:rPr>
+        <w:t>Base interface</w:t>
+      </w:r>
+      <w:r>
+        <w:rPr>
+          <w:rFonts w:ascii="Times New Roman" w:hAnsi="Times New Roman" w:cs="Times New Roman"/>
+          <w:sz w:val="28"/>
+          <w:szCs w:val="28"/>
+        </w:rPr>
+        <w:tab/>
+        <w:t>Extends Statement interface</w:t>
+      </w:r>
+    </w:p>
+    <w:p>
+      <w:pPr>
+        <w:ind w:left="5760" w:hanging="5760"/>
+        <w:rPr>
+          <w:rFonts w:ascii="Times New Roman" w:hAnsi="Times New Roman" w:cs="Times New Roman"/>
+          <w:sz w:val="28"/>
+          <w:szCs w:val="28"/>
+        </w:rPr>
+      </w:pPr>
+      <w:r>
+        <w:rPr>
+          <w:rFonts w:ascii="Times New Roman" w:hAnsi="Times New Roman" w:cs="Times New Roman"/>
+          <w:sz w:val="28"/>
+          <w:szCs w:val="28"/>
+        </w:rPr>
+        <w:t>Used for normal SQL queries</w:t>
+      </w:r>
+      <w:r>
+        <w:rPr>
+          <w:rFonts w:ascii="Times New Roman" w:hAnsi="Times New Roman" w:cs="Times New Roman"/>
+          <w:sz w:val="28"/>
+          <w:szCs w:val="28"/>
+        </w:rPr>
+        <w:tab/>
+        <w:t>Used for dynamic SQL queries</w:t>
+      </w:r>
+    </w:p>
+    <w:p>
+      <w:pPr>
+        <w:ind w:left="5760" w:hanging="5760"/>
+        <w:rPr>
+          <w:rFonts w:ascii="Times New Roman" w:hAnsi="Times New Roman" w:cs="Times New Roman"/>
+          <w:sz w:val="28"/>
+          <w:szCs w:val="28"/>
+        </w:rPr>
+      </w:pPr>
+      <w:r>
+        <w:rPr>
+          <w:rFonts w:ascii="Times New Roman" w:hAnsi="Times New Roman" w:cs="Times New Roman"/>
+          <w:sz w:val="28"/>
+          <w:szCs w:val="28"/>
+        </w:rPr>
+        <w:t>Can’t read binary data</w:t>
+      </w:r>
+      <w:r>
+        <w:rPr>
+          <w:rFonts w:ascii="Times New Roman" w:hAnsi="Times New Roman" w:cs="Times New Roman"/>
+          <w:sz w:val="28"/>
+          <w:szCs w:val="28"/>
+        </w:rPr>
+        <w:tab/>
+        <w:t>Can read binary data</w:t>
+      </w:r>
+    </w:p>
+    <w:p>
+      <w:pPr>
+        <w:ind w:left="5760" w:hanging="5760"/>
+        <w:rPr>
+          <w:rFonts w:ascii="Times New Roman" w:hAnsi="Times New Roman" w:cs="Times New Roman"/>
+          <w:sz w:val="28"/>
+          <w:szCs w:val="28"/>
+        </w:rPr>
+      </w:pPr>
+      <w:r>
+        <w:rPr>
+          <w:rFonts w:ascii="Times New Roman" w:hAnsi="Times New Roman" w:cs="Times New Roman"/>
+          <w:sz w:val="28"/>
+          <w:szCs w:val="28"/>
+        </w:rPr>
+        <w:t>Can’t write binary data</w:t>
+      </w:r>
+      <w:r>
+        <w:rPr>
+          <w:rFonts w:ascii="Times New Roman" w:hAnsi="Times New Roman" w:cs="Times New Roman"/>
+          <w:sz w:val="28"/>
+          <w:szCs w:val="28"/>
+        </w:rPr>
+        <w:tab/>
+        <w:t>Can write binary data</w:t>
+      </w:r>
+    </w:p>
+    <w:p>
+      <w:pPr>
+        <w:ind w:left="5760" w:hanging="5760"/>
+        <w:rPr>
+          <w:rFonts w:ascii="Times New Roman" w:hAnsi="Times New Roman" w:cs="Times New Roman"/>
+          <w:sz w:val="28"/>
+          <w:szCs w:val="28"/>
+        </w:rPr>
+      </w:pPr>
+      <w:r>
+        <w:rPr>
+          <w:rFonts w:ascii="Times New Roman" w:hAnsi="Times New Roman" w:cs="Times New Roman"/>
+          <w:sz w:val="28"/>
+          <w:szCs w:val="28"/>
+        </w:rPr>
+        <w:t>No binary protocol used for communication</w:t>
+      </w:r>
+      <w:r>
+        <w:rPr>
+          <w:rFonts w:ascii="Times New Roman" w:hAnsi="Times New Roman" w:cs="Times New Roman"/>
+          <w:sz w:val="28"/>
+          <w:szCs w:val="28"/>
+        </w:rPr>
+        <w:tab/>
+        <w:t>Binary protocol used for communication</w:t>
+      </w:r>
     </w:p>
     <w:p>
       <w:pPr>

</xml_diff>